<commit_message>
updated documentation for family import process
</commit_message>
<xml_diff>
--- a/FinalSiteConstituentsExporter/Documentation/Church-Office-Constituents-Import-Process.docx
+++ b/FinalSiteConstituentsExporter/Documentation/Church-Office-Constituents-Import-Process.docx
@@ -154,16 +154,8 @@
                                         <w:rPr>
                                           <w:color w:val="FFFFFF" w:themeColor="background1"/>
                                         </w:rPr>
-                                        <w:t xml:space="preserve">David </w:t>
+                                        <w:t>David Mariani</w:t>
                                       </w:r>
-                                      <w:proofErr w:type="spellStart"/>
-                                      <w:r>
-                                        <w:rPr>
-                                          <w:color w:val="FFFFFF" w:themeColor="background1"/>
-                                        </w:rPr>
-                                        <w:t>Mariani</w:t>
-                                      </w:r>
-                                      <w:proofErr w:type="spellEnd"/>
                                     </w:p>
                                   </w:sdtContent>
                                 </w:sdt>
@@ -1006,18 +998,16 @@
       <w:r>
         <w:br w:type="page"/>
       </w:r>
-      <w:bookmarkStart w:id="0" w:name="_GoBack"/>
+    </w:p>
+    <w:p>
+      <w:pPr>
+        <w:pStyle w:val="Heading1"/>
+      </w:pPr>
+      <w:bookmarkStart w:id="0" w:name="_Toc450060209"/>
+      <w:r>
+        <w:t>Exporting Data from Finalsite</w:t>
+      </w:r>
       <w:bookmarkEnd w:id="0"/>
-    </w:p>
-    <w:p>
-      <w:pPr>
-        <w:pStyle w:val="Heading1"/>
-      </w:pPr>
-      <w:bookmarkStart w:id="1" w:name="_Toc450060209"/>
-      <w:r>
-        <w:t>Exporting Data from Finalsite</w:t>
-      </w:r>
-      <w:bookmarkEnd w:id="1"/>
     </w:p>
     <w:p>
       <w:r>
@@ -1047,7 +1037,7 @@
       <w:pPr>
         <w:pStyle w:val="Heading2"/>
       </w:pPr>
-      <w:bookmarkStart w:id="2" w:name="_Toc450060210"/>
+      <w:bookmarkStart w:id="1" w:name="_Toc450060210"/>
       <w:r>
         <w:t xml:space="preserve">Step 1: </w:t>
       </w:r>
@@ -1072,7 +1062,7 @@
       <w:r>
         <w:t>tility</w:t>
       </w:r>
-      <w:bookmarkEnd w:id="2"/>
+      <w:bookmarkEnd w:id="1"/>
     </w:p>
     <w:p>
       <w:r>
@@ -1246,7 +1236,7 @@
       <w:pPr>
         <w:pStyle w:val="Heading2"/>
       </w:pPr>
-      <w:bookmarkStart w:id="3" w:name="_Toc450060211"/>
+      <w:bookmarkStart w:id="2" w:name="_Toc450060211"/>
       <w:r>
         <w:t xml:space="preserve">Step 2: </w:t>
       </w:r>
@@ -1289,7 +1279,7 @@
       <w:r>
         <w:t>”</w:t>
       </w:r>
-      <w:bookmarkEnd w:id="3"/>
+      <w:bookmarkEnd w:id="2"/>
     </w:p>
     <w:p>
       <w:r>
@@ -1615,14 +1605,14 @@
       <w:pPr>
         <w:pStyle w:val="Heading2"/>
       </w:pPr>
-      <w:bookmarkStart w:id="4" w:name="_Toc450060212"/>
+      <w:bookmarkStart w:id="3" w:name="_Toc450060212"/>
       <w:r>
         <w:t xml:space="preserve">Step 3: </w:t>
       </w:r>
       <w:r>
         <w:t>Import Family Data File into PDS Church Office</w:t>
       </w:r>
-      <w:bookmarkEnd w:id="4"/>
+      <w:bookmarkEnd w:id="3"/>
     </w:p>
     <w:p>
       <w:r>
@@ -1826,10 +1816,7 @@
         <w:t xml:space="preserve"> defaults) for the</w:t>
       </w:r>
       <w:r>
-        <w:t xml:space="preserve"> “Keyword / Remarks”</w:t>
-      </w:r>
-      <w:r>
-        <w:t xml:space="preserve"> tab</w:t>
+        <w:t xml:space="preserve"> “Keyword / Remarks” tab</w:t>
       </w:r>
     </w:p>
     <w:p>
@@ -2080,15 +2067,16 @@
       <w:r>
         <w:br w:type="page"/>
       </w:r>
+      <w:bookmarkStart w:id="4" w:name="_GoBack"/>
       <w:r>
         <w:rPr>
           <w:noProof/>
         </w:rPr>
         <w:drawing>
-          <wp:inline distT="0" distB="0" distL="0" distR="0" wp14:anchorId="42F59D5D" wp14:editId="0F3AB786">
-            <wp:extent cx="5943600" cy="4902200"/>
-            <wp:effectExtent l="0" t="0" r="0" b="0"/>
-            <wp:docPr id="71" name="Picture 71"/>
+          <wp:inline distT="0" distB="0" distL="0" distR="0" wp14:anchorId="5C710500" wp14:editId="5A483D27">
+            <wp:extent cx="5943600" cy="4944110"/>
+            <wp:effectExtent l="0" t="0" r="0" b="8890"/>
+            <wp:docPr id="2" name="Picture 2"/>
             <wp:cNvGraphicFramePr>
               <a:graphicFrameLocks xmlns:a="http://schemas.openxmlformats.org/drawingml/2006/main" noChangeAspect="1"/>
             </wp:cNvGraphicFramePr>
@@ -2096,7 +2084,7 @@
               <a:graphicData uri="http://schemas.openxmlformats.org/drawingml/2006/picture">
                 <pic:pic xmlns:pic="http://schemas.openxmlformats.org/drawingml/2006/picture">
                   <pic:nvPicPr>
-                    <pic:cNvPr id="71" name="Screen Shot 2016-05-03 at 5.13.07 PM.png"/>
+                    <pic:cNvPr id="2" name="Screen Shot 2016-05-27 at 8.40.47 AM.png"/>
                     <pic:cNvPicPr/>
                   </pic:nvPicPr>
                   <pic:blipFill>
@@ -2114,7 +2102,7 @@
                   <pic:spPr>
                     <a:xfrm>
                       <a:off x="0" y="0"/>
-                      <a:ext cx="5943600" cy="4902200"/>
+                      <a:ext cx="5943600" cy="4944110"/>
                     </a:xfrm>
                     <a:prstGeom prst="rect">
                       <a:avLst/>
@@ -2126,6 +2114,7 @@
           </wp:inline>
         </w:drawing>
       </w:r>
+      <w:bookmarkEnd w:id="4"/>
     </w:p>
     <w:p>
       <w:r>
@@ -2752,13 +2741,7 @@
         </w:numPr>
       </w:pPr>
       <w:r>
-        <w:t xml:space="preserve">Find the </w:t>
-      </w:r>
-      <w:r>
-        <w:t>members</w:t>
-      </w:r>
-      <w:r>
-        <w:t xml:space="preserve">.csv file that was exported from </w:t>
+        <w:t xml:space="preserve">Find the members.csv file that was exported from </w:t>
       </w:r>
       <w:proofErr w:type="spellStart"/>
       <w:r>
@@ -3295,7 +3278,7 @@
         <w:rStyle w:val="PageNumber"/>
         <w:noProof/>
       </w:rPr>
-      <w:t>2</w:t>
+      <w:t>9</w:t>
     </w:r>
     <w:r>
       <w:rPr>
@@ -5669,7 +5652,7 @@
 </file>
 
 <file path=customXml/itemProps1.xml><?xml version="1.0" encoding="utf-8"?>
-<ds:datastoreItem xmlns:ds="http://schemas.openxmlformats.org/officeDocument/2006/customXml" ds:itemID="{38375060-5F6C-A842-A91A-DB8013CE1371}">
+<ds:datastoreItem xmlns:ds="http://schemas.openxmlformats.org/officeDocument/2006/customXml" ds:itemID="{CB99D12E-A6A1-A146-946C-68F3E5448705}">
   <ds:schemaRefs>
     <ds:schemaRef ds:uri="http://schemas.openxmlformats.org/officeDocument/2006/bibliography"/>
   </ds:schemaRefs>

</xml_diff>

<commit_message>
changed prefix for non-envelopes and removed special family inactive-active logic
</commit_message>
<xml_diff>
--- a/FinalSiteConstituentsExporter/Documentation/Church-Office-Constituents-Import-Process.docx
+++ b/FinalSiteConstituentsExporter/Documentation/Church-Office-Constituents-Import-Process.docx
@@ -1967,15 +1967,16 @@
       </w:r>
     </w:p>
     <w:p>
+      <w:bookmarkStart w:id="4" w:name="_GoBack"/>
       <w:r>
         <w:rPr>
           <w:noProof/>
         </w:rPr>
         <w:drawing>
-          <wp:inline distT="0" distB="0" distL="0" distR="0" wp14:anchorId="1E0FD406" wp14:editId="59A31E7B">
-            <wp:extent cx="5943600" cy="4925060"/>
-            <wp:effectExtent l="0" t="0" r="0" b="2540"/>
-            <wp:docPr id="61" name="Picture 61"/>
+          <wp:inline distT="0" distB="0" distL="0" distR="0" wp14:anchorId="0FBB1E6B" wp14:editId="28443027">
+            <wp:extent cx="5943600" cy="4921250"/>
+            <wp:effectExtent l="0" t="0" r="0" b="6350"/>
+            <wp:docPr id="3" name="Picture 3"/>
             <wp:cNvGraphicFramePr>
               <a:graphicFrameLocks xmlns:a="http://schemas.openxmlformats.org/drawingml/2006/main" noChangeAspect="1"/>
             </wp:cNvGraphicFramePr>
@@ -1983,7 +1984,7 @@
               <a:graphicData uri="http://schemas.openxmlformats.org/drawingml/2006/picture">
                 <pic:pic xmlns:pic="http://schemas.openxmlformats.org/drawingml/2006/picture">
                   <pic:nvPicPr>
-                    <pic:cNvPr id="61" name="Screen Shot 2016-05-03 at 5.11.54 PM.png"/>
+                    <pic:cNvPr id="3" name="Screen Shot 2016-06-22 at 10.01.57 AM.png"/>
                     <pic:cNvPicPr/>
                   </pic:nvPicPr>
                   <pic:blipFill>
@@ -2001,7 +2002,7 @@
                   <pic:spPr>
                     <a:xfrm>
                       <a:off x="0" y="0"/>
-                      <a:ext cx="5943600" cy="4925060"/>
+                      <a:ext cx="5943600" cy="4921250"/>
                     </a:xfrm>
                     <a:prstGeom prst="rect">
                       <a:avLst/>
@@ -2013,6 +2014,7 @@
           </wp:inline>
         </w:drawing>
       </w:r>
+      <w:bookmarkEnd w:id="4"/>
       <w:r>
         <w:br w:type="page"/>
       </w:r>
@@ -2067,7 +2069,6 @@
       <w:r>
         <w:br w:type="page"/>
       </w:r>
-      <w:bookmarkStart w:id="4" w:name="_GoBack"/>
       <w:r>
         <w:rPr>
           <w:noProof/>
@@ -2114,7 +2115,6 @@
           </wp:inline>
         </w:drawing>
       </w:r>
-      <w:bookmarkEnd w:id="4"/>
     </w:p>
     <w:p>
       <w:r>
@@ -3278,7 +3278,7 @@
         <w:rStyle w:val="PageNumber"/>
         <w:noProof/>
       </w:rPr>
-      <w:t>9</w:t>
+      <w:t>7</w:t>
     </w:r>
     <w:r>
       <w:rPr>
@@ -5652,7 +5652,7 @@
 </file>
 
 <file path=customXml/itemProps1.xml><?xml version="1.0" encoding="utf-8"?>
-<ds:datastoreItem xmlns:ds="http://schemas.openxmlformats.org/officeDocument/2006/customXml" ds:itemID="{CB99D12E-A6A1-A146-946C-68F3E5448705}">
+<ds:datastoreItem xmlns:ds="http://schemas.openxmlformats.org/officeDocument/2006/customXml" ds:itemID="{93BA5B97-D26B-9D4A-BB72-7E0D0AC18F79}">
   <ds:schemaRefs>
     <ds:schemaRef ds:uri="http://schemas.openxmlformats.org/officeDocument/2006/bibliography"/>
   </ds:schemaRefs>

</xml_diff>

<commit_message>
switched family key back to BusRoute
</commit_message>
<xml_diff>
--- a/FinalSiteConstituentsExporter/Documentation/Church-Office-Constituents-Import-Process.docx
+++ b/FinalSiteConstituentsExporter/Documentation/Church-Office-Constituents-Import-Process.docx
@@ -2018,7 +2018,6 @@
       </w:r>
     </w:p>
     <w:p>
-      <w:bookmarkStart w:id="4" w:name="_GoBack"/>
       <w:r>
         <w:rPr>
           <w:noProof/>
@@ -2065,7 +2064,6 @@
           </wp:inline>
         </w:drawing>
       </w:r>
-      <w:bookmarkEnd w:id="4"/>
       <w:r>
         <w:br w:type="page"/>
       </w:r>
@@ -2406,7 +2404,7 @@
           <w:b/>
         </w:rPr>
       </w:pPr>
-      <w:bookmarkStart w:id="5" w:name="_Toc450060213"/>
+      <w:bookmarkStart w:id="4" w:name="_Toc450060213"/>
       <w:r>
         <w:t xml:space="preserve">Step </w:t>
       </w:r>
@@ -2419,7 +2417,7 @@
       <w:r>
         <w:t>Import Member Data File into PDS Church Office</w:t>
       </w:r>
-      <w:bookmarkEnd w:id="5"/>
+      <w:bookmarkEnd w:id="4"/>
     </w:p>
     <w:p>
       <w:r>
@@ -2864,15 +2862,16 @@
       </w:r>
     </w:p>
     <w:p>
+      <w:bookmarkStart w:id="5" w:name="_GoBack"/>
       <w:r>
         <w:rPr>
           <w:noProof/>
         </w:rPr>
         <w:drawing>
-          <wp:inline distT="0" distB="0" distL="0" distR="0" wp14:anchorId="6D0DCC5F" wp14:editId="23EBB407">
-            <wp:extent cx="5943600" cy="4951730"/>
-            <wp:effectExtent l="0" t="0" r="0" b="1270"/>
-            <wp:docPr id="84" name="Picture 84"/>
+          <wp:inline distT="0" distB="0" distL="0" distR="0" wp14:anchorId="59F83C0E" wp14:editId="07792B36">
+            <wp:extent cx="5943600" cy="4948555"/>
+            <wp:effectExtent l="0" t="0" r="0" b="4445"/>
+            <wp:docPr id="5" name="Picture 5"/>
             <wp:cNvGraphicFramePr>
               <a:graphicFrameLocks xmlns:a="http://schemas.openxmlformats.org/drawingml/2006/main" noChangeAspect="1"/>
             </wp:cNvGraphicFramePr>
@@ -2880,7 +2879,7 @@
               <a:graphicData uri="http://schemas.openxmlformats.org/drawingml/2006/picture">
                 <pic:pic xmlns:pic="http://schemas.openxmlformats.org/drawingml/2006/picture">
                   <pic:nvPicPr>
-                    <pic:cNvPr id="84" name="Screen Shot 2016-05-03 at 5.23.25 PM.png"/>
+                    <pic:cNvPr id="5" name="Screen Shot 2016-08-25 at 10.50.25 AM.png"/>
                     <pic:cNvPicPr/>
                   </pic:nvPicPr>
                   <pic:blipFill>
@@ -2898,7 +2897,7 @@
                   <pic:spPr>
                     <a:xfrm>
                       <a:off x="0" y="0"/>
-                      <a:ext cx="5943600" cy="4951730"/>
+                      <a:ext cx="5943600" cy="4948555"/>
                     </a:xfrm>
                     <a:prstGeom prst="rect">
                       <a:avLst/>
@@ -2910,6 +2909,7 @@
           </wp:inline>
         </w:drawing>
       </w:r>
+      <w:bookmarkEnd w:id="5"/>
     </w:p>
     <w:p>
       <w:r>
@@ -3278,7 +3278,7 @@
         <w:rStyle w:val="PageNumber"/>
         <w:noProof/>
       </w:rPr>
-      <w:t>11</w:t>
+      <w:t>15</w:t>
     </w:r>
     <w:r>
       <w:rPr>
@@ -4222,6 +4222,7 @@
     <w:lsdException w:name="HTML Sample" w:semiHidden="1" w:unhideWhenUsed="1"/>
     <w:lsdException w:name="HTML Typewriter" w:semiHidden="1" w:unhideWhenUsed="1"/>
     <w:lsdException w:name="HTML Variable" w:semiHidden="1" w:unhideWhenUsed="1"/>
+    <w:lsdException w:name="Normal Table" w:semiHidden="1" w:unhideWhenUsed="1"/>
     <w:lsdException w:name="annotation subject" w:semiHidden="1" w:unhideWhenUsed="1"/>
     <w:lsdException w:name="No List" w:semiHidden="1" w:unhideWhenUsed="1"/>
     <w:lsdException w:name="Outline List 1" w:semiHidden="1" w:unhideWhenUsed="1"/>
@@ -4268,8 +4269,10 @@
     <w:lsdException w:name="Table Subtle 2" w:semiHidden="1" w:unhideWhenUsed="1"/>
     <w:lsdException w:name="Table Web 1" w:semiHidden="1" w:unhideWhenUsed="1"/>
     <w:lsdException w:name="Table Web 2" w:semiHidden="1" w:unhideWhenUsed="1"/>
+    <w:lsdException w:name="Table Web 3" w:semiHidden="1" w:unhideWhenUsed="1"/>
     <w:lsdException w:name="Balloon Text" w:semiHidden="1" w:unhideWhenUsed="1"/>
     <w:lsdException w:name="Table Grid" w:uiPriority="39"/>
+    <w:lsdException w:name="Table Theme" w:semiHidden="1" w:unhideWhenUsed="1"/>
     <w:lsdException w:name="Note Level 1" w:semiHidden="1" w:unhideWhenUsed="1"/>
     <w:lsdException w:name="Note Level 2" w:semiHidden="1" w:unhideWhenUsed="1"/>
     <w:lsdException w:name="Note Level 3" w:semiHidden="1" w:unhideWhenUsed="1"/>
@@ -5650,7 +5653,7 @@
 </file>
 
 <file path=customXml/itemProps1.xml><?xml version="1.0" encoding="utf-8"?>
-<ds:datastoreItem xmlns:ds="http://schemas.openxmlformats.org/officeDocument/2006/customXml" ds:itemID="{188675FE-D793-D04F-9612-B450C622C2FA}">
+<ds:datastoreItem xmlns:ds="http://schemas.openxmlformats.org/officeDocument/2006/customXml" ds:itemID="{3F0FDC24-86A3-7949-88EF-D22E6C0DFA47}">
   <ds:schemaRefs>
     <ds:schemaRef ds:uri="http://schemas.openxmlformats.org/officeDocument/2006/bibliography"/>
   </ds:schemaRefs>

</xml_diff>

<commit_message>
Added informal salutation fields
</commit_message>
<xml_diff>
--- a/FinalSiteConstituentsExporter/Documentation/Church-Office-Constituents-Import-Process.docx
+++ b/FinalSiteConstituentsExporter/Documentation/Church-Office-Constituents-Import-Process.docx
@@ -2023,10 +2023,10 @@
           <w:noProof/>
         </w:rPr>
         <w:drawing>
-          <wp:inline distT="0" distB="0" distL="0" distR="0" wp14:anchorId="54E55183" wp14:editId="1246FA48">
-            <wp:extent cx="5943600" cy="4932680"/>
-            <wp:effectExtent l="0" t="0" r="0" b="0"/>
-            <wp:docPr id="4" name="Picture 4"/>
+          <wp:inline distT="0" distB="0" distL="0" distR="0" wp14:anchorId="43486939" wp14:editId="2895B240">
+            <wp:extent cx="5943600" cy="4900295"/>
+            <wp:effectExtent l="0" t="0" r="0" b="1905"/>
+            <wp:docPr id="6" name="Picture 6"/>
             <wp:cNvGraphicFramePr>
               <a:graphicFrameLocks xmlns:a="http://schemas.openxmlformats.org/drawingml/2006/main" noChangeAspect="1"/>
             </wp:cNvGraphicFramePr>
@@ -2034,11 +2034,11 @@
               <a:graphicData uri="http://schemas.openxmlformats.org/drawingml/2006/picture">
                 <pic:pic xmlns:pic="http://schemas.openxmlformats.org/drawingml/2006/picture">
                   <pic:nvPicPr>
-                    <pic:cNvPr id="4" name="Screen Shot 2016-08-23 at 9.51.51 AM.png"/>
+                    <pic:cNvPr id="6" name="Screen Shot 2017-02-16 at 9.54.51 AM.png"/>
                     <pic:cNvPicPr/>
                   </pic:nvPicPr>
                   <pic:blipFill>
-                    <a:blip r:embed="rId13">
+                    <a:blip r:embed="rId13" cstate="print">
                       <a:extLst>
                         <a:ext uri="{28A0092B-C50C-407E-A947-70E740481C1C}">
                           <a14:useLocalDpi xmlns:a14="http://schemas.microsoft.com/office/drawing/2010/main" val="0"/>
@@ -2052,7 +2052,7 @@
                   <pic:spPr>
                     <a:xfrm>
                       <a:off x="0" y="0"/>
-                      <a:ext cx="5943600" cy="4932680"/>
+                      <a:ext cx="5943600" cy="4900295"/>
                     </a:xfrm>
                     <a:prstGeom prst="rect">
                       <a:avLst/>
@@ -2809,15 +2809,16 @@
       </w:r>
     </w:p>
     <w:p>
+      <w:bookmarkStart w:id="5" w:name="_GoBack"/>
       <w:r>
         <w:rPr>
           <w:noProof/>
         </w:rPr>
         <w:drawing>
-          <wp:inline distT="0" distB="0" distL="0" distR="0" wp14:anchorId="48A104A8" wp14:editId="7B5785C0">
-            <wp:extent cx="5943600" cy="4973320"/>
-            <wp:effectExtent l="0" t="0" r="0" b="5080"/>
-            <wp:docPr id="83" name="Picture 83"/>
+          <wp:inline distT="0" distB="0" distL="0" distR="0" wp14:anchorId="6AC5FE59" wp14:editId="76F54319">
+            <wp:extent cx="5943600" cy="4931410"/>
+            <wp:effectExtent l="0" t="0" r="0" b="0"/>
+            <wp:docPr id="7" name="Picture 7"/>
             <wp:cNvGraphicFramePr>
               <a:graphicFrameLocks xmlns:a="http://schemas.openxmlformats.org/drawingml/2006/main" noChangeAspect="1"/>
             </wp:cNvGraphicFramePr>
@@ -2825,11 +2826,11 @@
               <a:graphicData uri="http://schemas.openxmlformats.org/drawingml/2006/picture">
                 <pic:pic xmlns:pic="http://schemas.openxmlformats.org/drawingml/2006/picture">
                   <pic:nvPicPr>
-                    <pic:cNvPr id="83" name="Screen Shot 2016-05-03 at 5.23.11 PM.png"/>
+                    <pic:cNvPr id="7" name="Screen Shot 2017-02-16 at 9.58.51 AM.png"/>
                     <pic:cNvPicPr/>
                   </pic:nvPicPr>
                   <pic:blipFill>
-                    <a:blip r:embed="rId19">
+                    <a:blip r:embed="rId19" cstate="print">
                       <a:extLst>
                         <a:ext uri="{28A0092B-C50C-407E-A947-70E740481C1C}">
                           <a14:useLocalDpi xmlns:a14="http://schemas.microsoft.com/office/drawing/2010/main" val="0"/>
@@ -2843,7 +2844,7 @@
                   <pic:spPr>
                     <a:xfrm>
                       <a:off x="0" y="0"/>
-                      <a:ext cx="5943600" cy="4973320"/>
+                      <a:ext cx="5943600" cy="4931410"/>
                     </a:xfrm>
                     <a:prstGeom prst="rect">
                       <a:avLst/>
@@ -2855,6 +2856,7 @@
           </wp:inline>
         </w:drawing>
       </w:r>
+      <w:bookmarkEnd w:id="5"/>
     </w:p>
     <w:p>
       <w:r>
@@ -2862,7 +2864,6 @@
       </w:r>
     </w:p>
     <w:p>
-      <w:bookmarkStart w:id="5" w:name="_GoBack"/>
       <w:r>
         <w:rPr>
           <w:noProof/>
@@ -2909,7 +2910,6 @@
           </wp:inline>
         </w:drawing>
       </w:r>
-      <w:bookmarkEnd w:id="5"/>
     </w:p>
     <w:p>
       <w:r>
@@ -3278,7 +3278,7 @@
         <w:rStyle w:val="PageNumber"/>
         <w:noProof/>
       </w:rPr>
-      <w:t>15</w:t>
+      <w:t>14</w:t>
     </w:r>
     <w:r>
       <w:rPr>
@@ -4116,7 +4116,7 @@
       </w:pPr>
     </w:pPrDefault>
   </w:docDefaults>
-  <w:latentStyles w:defLockedState="0" w:defUIPriority="99" w:defSemiHidden="0" w:defUnhideWhenUsed="0" w:defQFormat="0" w:count="381">
+  <w:latentStyles w:defLockedState="0" w:defUIPriority="99" w:defSemiHidden="0" w:defUnhideWhenUsed="0" w:defQFormat="0" w:count="382">
     <w:lsdException w:name="Normal" w:uiPriority="0" w:qFormat="1"/>
     <w:lsdException w:name="heading 1" w:uiPriority="9" w:qFormat="1"/>
     <w:lsdException w:name="heading 2" w:semiHidden="1" w:uiPriority="9" w:unhideWhenUsed="1" w:qFormat="1"/>
@@ -4222,7 +4222,6 @@
     <w:lsdException w:name="HTML Sample" w:semiHidden="1" w:unhideWhenUsed="1"/>
     <w:lsdException w:name="HTML Typewriter" w:semiHidden="1" w:unhideWhenUsed="1"/>
     <w:lsdException w:name="HTML Variable" w:semiHidden="1" w:unhideWhenUsed="1"/>
-    <w:lsdException w:name="Normal Table" w:semiHidden="1" w:unhideWhenUsed="1"/>
     <w:lsdException w:name="annotation subject" w:semiHidden="1" w:unhideWhenUsed="1"/>
     <w:lsdException w:name="No List" w:semiHidden="1" w:unhideWhenUsed="1"/>
     <w:lsdException w:name="Outline List 1" w:semiHidden="1" w:unhideWhenUsed="1"/>
@@ -4269,10 +4268,8 @@
     <w:lsdException w:name="Table Subtle 2" w:semiHidden="1" w:unhideWhenUsed="1"/>
     <w:lsdException w:name="Table Web 1" w:semiHidden="1" w:unhideWhenUsed="1"/>
     <w:lsdException w:name="Table Web 2" w:semiHidden="1" w:unhideWhenUsed="1"/>
-    <w:lsdException w:name="Table Web 3" w:semiHidden="1" w:unhideWhenUsed="1"/>
     <w:lsdException w:name="Balloon Text" w:semiHidden="1" w:unhideWhenUsed="1"/>
     <w:lsdException w:name="Table Grid" w:uiPriority="39"/>
-    <w:lsdException w:name="Table Theme" w:semiHidden="1" w:unhideWhenUsed="1"/>
     <w:lsdException w:name="Note Level 1" w:semiHidden="1" w:unhideWhenUsed="1"/>
     <w:lsdException w:name="Note Level 2" w:semiHidden="1" w:unhideWhenUsed="1"/>
     <w:lsdException w:name="Note Level 3" w:semiHidden="1" w:unhideWhenUsed="1"/>
@@ -4498,6 +4495,7 @@
     <w:lsdException w:name="List Table 6 Colorful Accent 6" w:uiPriority="51"/>
     <w:lsdException w:name="List Table 7 Colorful Accent 6" w:uiPriority="52"/>
     <w:lsdException w:name="Mention" w:semiHidden="1" w:unhideWhenUsed="1"/>
+    <w:lsdException w:name="Smart Hyperlink" w:semiHidden="1" w:unhideWhenUsed="1"/>
   </w:latentStyles>
   <w:style w:type="paragraph" w:default="1" w:styleId="Normal">
     <w:name w:val="Normal"/>
@@ -5653,7 +5651,7 @@
 </file>
 
 <file path=customXml/itemProps1.xml><?xml version="1.0" encoding="utf-8"?>
-<ds:datastoreItem xmlns:ds="http://schemas.openxmlformats.org/officeDocument/2006/customXml" ds:itemID="{3F0FDC24-86A3-7949-88EF-D22E6C0DFA47}">
+<ds:datastoreItem xmlns:ds="http://schemas.openxmlformats.org/officeDocument/2006/customXml" ds:itemID="{781D62AC-B070-3C4E-8A05-FAAFA0683723}">
   <ds:schemaRefs>
     <ds:schemaRef ds:uri="http://schemas.openxmlformats.org/officeDocument/2006/bibliography"/>
   </ds:schemaRefs>

</xml_diff>